<commit_message>
fix: change kernel blur
</commit_message>
<xml_diff>
--- a/ke_hoach_bai_tap_lon.docx
+++ b/ke_hoach_bai_tap_lon.docx
@@ -22,17 +22,7 @@
           <w:sz w:val="36"/>
           <w:szCs w:val="36"/>
         </w:rPr>
-        <w:t>K</w:t>
-      </w:r>
-      <w:r>
-        <w:rPr>
-          <w:rFonts w:ascii="Times New Roman" w:hAnsi="Times New Roman"/>
-          <w:b/>
-          <w:bCs/>
-          <w:sz w:val="36"/>
-          <w:szCs w:val="36"/>
-        </w:rPr>
-        <w:t>Ế HOẠCH THỰC HIỆN BÀI TẬP LỚN</w:t>
+        <w:t>KẾ HOẠCH THỰC HIỆN BÀI TẬP LỚN</w:t>
       </w:r>
     </w:p>
     <w:p>
@@ -186,13 +176,17 @@
               <w:spacing w:before="120" w:after="120" w:line="312" w:lineRule="auto"/>
               <w:rPr>
                 <w:rFonts w:ascii="Times New Roman" w:hAnsi="Times New Roman"/>
-                <w:sz w:val="28"/>
-                <w:szCs w:val="28"/>
-              </w:rPr>
-            </w:pPr>
-            <w:r>
-              <w:rPr>
-                <w:rFonts w:ascii="Times New Roman" w:hAnsi="Times New Roman"/>
+                <w:b/>
+                <w:bCs/>
+                <w:sz w:val="28"/>
+                <w:szCs w:val="28"/>
+              </w:rPr>
+            </w:pPr>
+            <w:r>
+              <w:rPr>
+                <w:rFonts w:ascii="Times New Roman" w:hAnsi="Times New Roman"/>
+                <w:b/>
+                <w:bCs/>
                 <w:sz w:val="28"/>
                 <w:szCs w:val="28"/>
               </w:rPr>
@@ -209,13 +203,17 @@
               <w:spacing w:before="120" w:after="120" w:line="312" w:lineRule="auto"/>
               <w:rPr>
                 <w:rFonts w:ascii="Times New Roman" w:hAnsi="Times New Roman"/>
-                <w:sz w:val="28"/>
-                <w:szCs w:val="28"/>
-              </w:rPr>
-            </w:pPr>
-            <w:r>
-              <w:rPr>
-                <w:rFonts w:ascii="Times New Roman" w:hAnsi="Times New Roman"/>
+                <w:b/>
+                <w:bCs/>
+                <w:sz w:val="28"/>
+                <w:szCs w:val="28"/>
+              </w:rPr>
+            </w:pPr>
+            <w:r>
+              <w:rPr>
+                <w:rFonts w:ascii="Times New Roman" w:hAnsi="Times New Roman"/>
+                <w:b/>
+                <w:bCs/>
                 <w:sz w:val="28"/>
                 <w:szCs w:val="28"/>
               </w:rPr>
@@ -232,13 +230,17 @@
               <w:spacing w:before="120" w:after="120" w:line="312" w:lineRule="auto"/>
               <w:rPr>
                 <w:rFonts w:ascii="Times New Roman" w:hAnsi="Times New Roman"/>
-                <w:sz w:val="28"/>
-                <w:szCs w:val="28"/>
-              </w:rPr>
-            </w:pPr>
-            <w:r>
-              <w:rPr>
-                <w:rFonts w:ascii="Times New Roman" w:hAnsi="Times New Roman"/>
+                <w:b/>
+                <w:bCs/>
+                <w:sz w:val="28"/>
+                <w:szCs w:val="28"/>
+              </w:rPr>
+            </w:pPr>
+            <w:r>
+              <w:rPr>
+                <w:rFonts w:ascii="Times New Roman" w:hAnsi="Times New Roman"/>
+                <w:b/>
+                <w:bCs/>
                 <w:sz w:val="28"/>
                 <w:szCs w:val="28"/>
               </w:rPr>
@@ -582,13 +584,17 @@
               <w:spacing w:before="120" w:after="120" w:line="312" w:lineRule="auto"/>
               <w:rPr>
                 <w:rFonts w:ascii="Times New Roman" w:hAnsi="Times New Roman"/>
-                <w:sz w:val="28"/>
-                <w:szCs w:val="28"/>
-              </w:rPr>
-            </w:pPr>
-            <w:r>
-              <w:rPr>
-                <w:rFonts w:ascii="Times New Roman" w:hAnsi="Times New Roman"/>
+                <w:b/>
+                <w:bCs/>
+                <w:sz w:val="28"/>
+                <w:szCs w:val="28"/>
+              </w:rPr>
+            </w:pPr>
+            <w:r>
+              <w:rPr>
+                <w:rFonts w:ascii="Times New Roman" w:hAnsi="Times New Roman"/>
+                <w:b/>
+                <w:bCs/>
                 <w:sz w:val="28"/>
                 <w:szCs w:val="28"/>
               </w:rPr>
@@ -605,13 +611,17 @@
               <w:spacing w:before="120" w:after="120" w:line="312" w:lineRule="auto"/>
               <w:rPr>
                 <w:rFonts w:ascii="Times New Roman" w:hAnsi="Times New Roman"/>
-                <w:sz w:val="28"/>
-                <w:szCs w:val="28"/>
-              </w:rPr>
-            </w:pPr>
-            <w:r>
-              <w:rPr>
-                <w:rFonts w:ascii="Times New Roman" w:hAnsi="Times New Roman"/>
+                <w:b/>
+                <w:bCs/>
+                <w:sz w:val="28"/>
+                <w:szCs w:val="28"/>
+              </w:rPr>
+            </w:pPr>
+            <w:r>
+              <w:rPr>
+                <w:rFonts w:ascii="Times New Roman" w:hAnsi="Times New Roman"/>
+                <w:b/>
+                <w:bCs/>
                 <w:sz w:val="28"/>
                 <w:szCs w:val="28"/>
               </w:rPr>
@@ -628,13 +638,17 @@
               <w:spacing w:before="120" w:after="120" w:line="312" w:lineRule="auto"/>
               <w:rPr>
                 <w:rFonts w:ascii="Times New Roman" w:hAnsi="Times New Roman"/>
-                <w:sz w:val="28"/>
-                <w:szCs w:val="28"/>
-              </w:rPr>
-            </w:pPr>
-            <w:r>
-              <w:rPr>
-                <w:rFonts w:ascii="Times New Roman" w:hAnsi="Times New Roman"/>
+                <w:b/>
+                <w:bCs/>
+                <w:sz w:val="28"/>
+                <w:szCs w:val="28"/>
+              </w:rPr>
+            </w:pPr>
+            <w:r>
+              <w:rPr>
+                <w:rFonts w:ascii="Times New Roman" w:hAnsi="Times New Roman"/>
+                <w:b/>
+                <w:bCs/>
                 <w:sz w:val="28"/>
                 <w:szCs w:val="28"/>
               </w:rPr>
@@ -686,7 +700,24 @@
                 <w:sz w:val="28"/>
                 <w:szCs w:val="28"/>
               </w:rPr>
-              <w:t>Cả nhóm</w:t>
+              <w:t xml:space="preserve">Nguyễn </w:t>
+            </w:r>
+            <w:r>
+              <w:rPr>
+                <w:rFonts w:ascii="Times New Roman" w:hAnsi="Times New Roman"/>
+                <w:sz w:val="28"/>
+                <w:szCs w:val="28"/>
+              </w:rPr>
+              <w:t>Đức Anh</w:t>
+            </w:r>
+            <w:r>
+              <w:rPr>
+                <w:rFonts w:ascii="Times New Roman" w:hAnsi="Times New Roman"/>
+                <w:sz w:val="28"/>
+                <w:szCs w:val="28"/>
+              </w:rPr>
+              <w:br/>
+              <w:t>Tạ Công Lợi</w:t>
             </w:r>
           </w:p>
         </w:tc>
@@ -734,30 +765,38 @@
                 <w:sz w:val="28"/>
                 <w:szCs w:val="28"/>
               </w:rPr>
-              <w:t>Tối ưu cấu trúc dữ liệu: Chuyển đổi ma trận ảnh 2D sang mảng 1D để tối ưu Cache.</w:t>
-            </w:r>
-          </w:p>
-        </w:tc>
-        <w:tc>
-          <w:tcPr>
-            <w:tcW w:w="3117" w:type="dxa"/>
-          </w:tcPr>
-          <w:p>
-            <w:pPr>
-              <w:spacing w:before="120" w:after="120" w:line="312" w:lineRule="auto"/>
-              <w:rPr>
-                <w:rFonts w:ascii="Times New Roman" w:hAnsi="Times New Roman"/>
-                <w:sz w:val="28"/>
-                <w:szCs w:val="28"/>
-              </w:rPr>
-            </w:pPr>
-            <w:r>
-              <w:rPr>
-                <w:rFonts w:ascii="Times New Roman" w:hAnsi="Times New Roman"/>
-                <w:sz w:val="28"/>
-                <w:szCs w:val="28"/>
-              </w:rPr>
-              <w:t>Cả nhóm</w:t>
+              <w:t xml:space="preserve">Chuyển đổi ma trận ảnh 2D sang mảng 1D </w:t>
+            </w:r>
+            <w:r>
+              <w:rPr>
+                <w:rFonts w:ascii="Times New Roman" w:hAnsi="Times New Roman"/>
+                <w:sz w:val="28"/>
+                <w:szCs w:val="28"/>
+              </w:rPr>
+              <w:t>để tính toán.</w:t>
+            </w:r>
+          </w:p>
+        </w:tc>
+        <w:tc>
+          <w:tcPr>
+            <w:tcW w:w="3117" w:type="dxa"/>
+          </w:tcPr>
+          <w:p>
+            <w:pPr>
+              <w:spacing w:before="120" w:after="120" w:line="312" w:lineRule="auto"/>
+              <w:rPr>
+                <w:rFonts w:ascii="Times New Roman" w:hAnsi="Times New Roman"/>
+                <w:sz w:val="28"/>
+                <w:szCs w:val="28"/>
+              </w:rPr>
+            </w:pPr>
+            <w:r>
+              <w:rPr>
+                <w:rFonts w:ascii="Times New Roman" w:hAnsi="Times New Roman"/>
+                <w:sz w:val="28"/>
+                <w:szCs w:val="28"/>
+              </w:rPr>
+              <w:t>Nguyễn Đức Anh</w:t>
             </w:r>
           </w:p>
         </w:tc>
@@ -828,7 +867,7 @@
                 <w:sz w:val="28"/>
                 <w:szCs w:val="28"/>
               </w:rPr>
-              <w:t>Cả nhóm</w:t>
+              <w:t>Lê Minh Hiếu</w:t>
             </w:r>
           </w:p>
         </w:tc>
@@ -899,7 +938,25 @@
                 <w:sz w:val="28"/>
                 <w:szCs w:val="28"/>
               </w:rPr>
-              <w:t>Cả nhóm</w:t>
+              <w:t>Nguyễn Viết Doanh</w:t>
+            </w:r>
+          </w:p>
+          <w:p>
+            <w:pPr>
+              <w:spacing w:before="120" w:after="120" w:line="312" w:lineRule="auto"/>
+              <w:rPr>
+                <w:rFonts w:ascii="Times New Roman" w:hAnsi="Times New Roman"/>
+                <w:sz w:val="28"/>
+                <w:szCs w:val="28"/>
+              </w:rPr>
+            </w:pPr>
+            <w:r>
+              <w:rPr>
+                <w:rFonts w:ascii="Times New Roman" w:hAnsi="Times New Roman"/>
+                <w:sz w:val="28"/>
+                <w:szCs w:val="28"/>
+              </w:rPr>
+              <w:t>Tạ Công Lợi</w:t>
             </w:r>
           </w:p>
         </w:tc>
@@ -943,7 +1000,6 @@
           <w:sz w:val="28"/>
           <w:szCs w:val="28"/>
         </w:rPr>
-        <w:lastRenderedPageBreak/>
         <w:t>TUẦN 3: Song song hóa (OpenMP) &amp; Tối ưu hóa</w:t>
       </w:r>
     </w:p>
@@ -968,16 +1024,21 @@
               <w:spacing w:before="120" w:after="120" w:line="312" w:lineRule="auto"/>
               <w:rPr>
                 <w:rFonts w:ascii="Times New Roman" w:hAnsi="Times New Roman"/>
-                <w:sz w:val="28"/>
-                <w:szCs w:val="28"/>
-              </w:rPr>
-            </w:pPr>
-            <w:r>
-              <w:rPr>
-                <w:rFonts w:ascii="Times New Roman" w:hAnsi="Times New Roman"/>
-                <w:sz w:val="28"/>
-                <w:szCs w:val="28"/>
-              </w:rPr>
+                <w:b/>
+                <w:bCs/>
+                <w:sz w:val="28"/>
+                <w:szCs w:val="28"/>
+              </w:rPr>
+            </w:pPr>
+            <w:r>
+              <w:rPr>
+                <w:rFonts w:ascii="Times New Roman" w:hAnsi="Times New Roman"/>
+                <w:b/>
+                <w:bCs/>
+                <w:sz w:val="28"/>
+                <w:szCs w:val="28"/>
+              </w:rPr>
+              <w:lastRenderedPageBreak/>
               <w:t>Công việc cụ thể</w:t>
             </w:r>
           </w:p>
@@ -991,13 +1052,17 @@
               <w:spacing w:before="120" w:after="120" w:line="312" w:lineRule="auto"/>
               <w:rPr>
                 <w:rFonts w:ascii="Times New Roman" w:hAnsi="Times New Roman"/>
-                <w:sz w:val="28"/>
-                <w:szCs w:val="28"/>
-              </w:rPr>
-            </w:pPr>
-            <w:r>
-              <w:rPr>
-                <w:rFonts w:ascii="Times New Roman" w:hAnsi="Times New Roman"/>
+                <w:b/>
+                <w:bCs/>
+                <w:sz w:val="28"/>
+                <w:szCs w:val="28"/>
+              </w:rPr>
+            </w:pPr>
+            <w:r>
+              <w:rPr>
+                <w:rFonts w:ascii="Times New Roman" w:hAnsi="Times New Roman"/>
+                <w:b/>
+                <w:bCs/>
                 <w:sz w:val="28"/>
                 <w:szCs w:val="28"/>
               </w:rPr>
@@ -1014,13 +1079,17 @@
               <w:spacing w:before="120" w:after="120" w:line="312" w:lineRule="auto"/>
               <w:rPr>
                 <w:rFonts w:ascii="Times New Roman" w:hAnsi="Times New Roman"/>
-                <w:sz w:val="28"/>
-                <w:szCs w:val="28"/>
-              </w:rPr>
-            </w:pPr>
-            <w:r>
-              <w:rPr>
-                <w:rFonts w:ascii="Times New Roman" w:hAnsi="Times New Roman"/>
+                <w:b/>
+                <w:bCs/>
+                <w:sz w:val="28"/>
+                <w:szCs w:val="28"/>
+              </w:rPr>
+            </w:pPr>
+            <w:r>
+              <w:rPr>
+                <w:rFonts w:ascii="Times New Roman" w:hAnsi="Times New Roman"/>
+                <w:b/>
+                <w:bCs/>
                 <w:sz w:val="28"/>
                 <w:szCs w:val="28"/>
               </w:rPr>
@@ -1072,7 +1141,25 @@
                 <w:sz w:val="28"/>
                 <w:szCs w:val="28"/>
               </w:rPr>
-              <w:t>Cả nhóm</w:t>
+              <w:t>Lê Minh Hiếu</w:t>
+            </w:r>
+          </w:p>
+          <w:p>
+            <w:pPr>
+              <w:spacing w:before="120" w:after="120" w:line="312" w:lineRule="auto"/>
+              <w:rPr>
+                <w:rFonts w:ascii="Times New Roman" w:hAnsi="Times New Roman"/>
+                <w:sz w:val="28"/>
+                <w:szCs w:val="28"/>
+              </w:rPr>
+            </w:pPr>
+            <w:r>
+              <w:rPr>
+                <w:rFonts w:ascii="Times New Roman" w:hAnsi="Times New Roman"/>
+                <w:sz w:val="28"/>
+                <w:szCs w:val="28"/>
+              </w:rPr>
+              <w:t>Tạ Công Lợi</w:t>
             </w:r>
           </w:p>
         </w:tc>
@@ -1151,7 +1238,7 @@
                 <w:sz w:val="28"/>
                 <w:szCs w:val="28"/>
               </w:rPr>
-              <w:t>Cả nhóm</w:t>
+              <w:t>Lê Minh Hiếu</w:t>
             </w:r>
           </w:p>
         </w:tc>
@@ -1222,7 +1309,7 @@
                 <w:sz w:val="28"/>
                 <w:szCs w:val="28"/>
               </w:rPr>
-              <w:t>Cả nhóm</w:t>
+              <w:t>Nguyễn Viết Doanh</w:t>
             </w:r>
           </w:p>
         </w:tc>
@@ -1301,7 +1388,25 @@
                 <w:sz w:val="28"/>
                 <w:szCs w:val="28"/>
               </w:rPr>
-              <w:t>Cả nhóm</w:t>
+              <w:t>Lê Minh Hiếu</w:t>
+            </w:r>
+          </w:p>
+          <w:p>
+            <w:pPr>
+              <w:spacing w:before="120" w:after="120" w:line="312" w:lineRule="auto"/>
+              <w:rPr>
+                <w:rFonts w:ascii="Times New Roman" w:hAnsi="Times New Roman"/>
+                <w:sz w:val="28"/>
+                <w:szCs w:val="28"/>
+              </w:rPr>
+            </w:pPr>
+            <w:r>
+              <w:rPr>
+                <w:rFonts w:ascii="Times New Roman" w:hAnsi="Times New Roman"/>
+                <w:sz w:val="28"/>
+                <w:szCs w:val="28"/>
+              </w:rPr>
+              <w:t>Nguyễn Đức Anh</w:t>
             </w:r>
           </w:p>
         </w:tc>
@@ -1379,13 +1484,17 @@
               <w:spacing w:before="120" w:after="120" w:line="312" w:lineRule="auto"/>
               <w:rPr>
                 <w:rFonts w:ascii="Times New Roman" w:hAnsi="Times New Roman"/>
-                <w:sz w:val="28"/>
-                <w:szCs w:val="28"/>
-              </w:rPr>
-            </w:pPr>
-            <w:r>
-              <w:rPr>
-                <w:rFonts w:ascii="Times New Roman" w:hAnsi="Times New Roman"/>
+                <w:b/>
+                <w:bCs/>
+                <w:sz w:val="28"/>
+                <w:szCs w:val="28"/>
+              </w:rPr>
+            </w:pPr>
+            <w:r>
+              <w:rPr>
+                <w:rFonts w:ascii="Times New Roman" w:hAnsi="Times New Roman"/>
+                <w:b/>
+                <w:bCs/>
                 <w:sz w:val="28"/>
                 <w:szCs w:val="28"/>
               </w:rPr>
@@ -1402,13 +1511,17 @@
               <w:spacing w:before="120" w:after="120" w:line="312" w:lineRule="auto"/>
               <w:rPr>
                 <w:rFonts w:ascii="Times New Roman" w:hAnsi="Times New Roman"/>
-                <w:sz w:val="28"/>
-                <w:szCs w:val="28"/>
-              </w:rPr>
-            </w:pPr>
-            <w:r>
-              <w:rPr>
-                <w:rFonts w:ascii="Times New Roman" w:hAnsi="Times New Roman"/>
+                <w:b/>
+                <w:bCs/>
+                <w:sz w:val="28"/>
+                <w:szCs w:val="28"/>
+              </w:rPr>
+            </w:pPr>
+            <w:r>
+              <w:rPr>
+                <w:rFonts w:ascii="Times New Roman" w:hAnsi="Times New Roman"/>
+                <w:b/>
+                <w:bCs/>
                 <w:sz w:val="28"/>
                 <w:szCs w:val="28"/>
               </w:rPr>
@@ -1425,13 +1538,17 @@
               <w:spacing w:before="120" w:after="120" w:line="312" w:lineRule="auto"/>
               <w:rPr>
                 <w:rFonts w:ascii="Times New Roman" w:hAnsi="Times New Roman"/>
-                <w:sz w:val="28"/>
-                <w:szCs w:val="28"/>
-              </w:rPr>
-            </w:pPr>
-            <w:r>
-              <w:rPr>
-                <w:rFonts w:ascii="Times New Roman" w:hAnsi="Times New Roman"/>
+                <w:b/>
+                <w:bCs/>
+                <w:sz w:val="28"/>
+                <w:szCs w:val="28"/>
+              </w:rPr>
+            </w:pPr>
+            <w:r>
+              <w:rPr>
+                <w:rFonts w:ascii="Times New Roman" w:hAnsi="Times New Roman"/>
+                <w:b/>
+                <w:bCs/>
                 <w:sz w:val="28"/>
                 <w:szCs w:val="28"/>
               </w:rPr>
@@ -1460,7 +1577,7 @@
                 <w:sz w:val="28"/>
                 <w:szCs w:val="28"/>
               </w:rPr>
-              <w:t xml:space="preserve">Chạy thực nghiệm: Chạy code trên các ảnh kích </w:t>
+              <w:t xml:space="preserve">Chạy thực nghiệm: Chạy code trên các ảnh kích thước từ 10.000 đến </w:t>
             </w:r>
             <w:r>
               <w:rPr>
@@ -1469,7 +1586,7 @@
                 <w:szCs w:val="28"/>
               </w:rPr>
               <w:lastRenderedPageBreak/>
-              <w:t xml:space="preserve">thước từ 10.000 đến 100.000.000 pixels. Ghi lại thời gian </w:t>
+              <w:t xml:space="preserve">100.000.000 pixels. Ghi lại thời gian </w:t>
             </w:r>
             <w:r>
               <w:rPr>
@@ -1606,7 +1723,7 @@
                 <w:sz w:val="28"/>
                 <w:szCs w:val="28"/>
               </w:rPr>
-              <w:t>Cả nhóm</w:t>
+              <w:t>Tạ Công Lợi</w:t>
             </w:r>
           </w:p>
         </w:tc>
@@ -1677,7 +1794,7 @@
                 <w:sz w:val="28"/>
                 <w:szCs w:val="28"/>
               </w:rPr>
-              <w:t>Cả nhóm</w:t>
+              <w:t>Tạ Công Lợi</w:t>
             </w:r>
           </w:p>
         </w:tc>

</xml_diff>